<commit_message>
Sy flores 3 avg diff (#10)
* Update main.py

Updated to include mean difference calculation and dictionary created to mimic the csv.

* Delete Sources, Collaboration, and Thoughts.docx

Updating to newer version.

* Add files via upload

Updated to include new sources and thoughts.
</commit_message>
<xml_diff>
--- a/PyBank/Sources, Collaboration, and Thoughts.docx
+++ b/PyBank/Sources, Collaboration, and Thoughts.docx
@@ -7,8 +7,9 @@
         <w:pStyle w:val="ListParagraph"/>
         <w:numPr>
           <w:ilvl w:val="0"/>
-          <w:numId w:val="1"/>
-        </w:numPr>
+          <w:numId w:val="3"/>
+        </w:numPr>
+        <w:spacing w:line="256" w:lineRule="auto"/>
       </w:pPr>
       <w:r>
         <w:t>Sources</w:t>
@@ -19,22 +20,86 @@
         <w:pStyle w:val="ListParagraph"/>
         <w:numPr>
           <w:ilvl w:val="1"/>
-          <w:numId w:val="1"/>
-        </w:numPr>
+          <w:numId w:val="3"/>
+        </w:numPr>
+        <w:spacing w:line="256" w:lineRule="auto"/>
         <w:rPr>
           <w:rStyle w:val="Hyperlink"/>
           <w:color w:val="auto"/>
           <w:u w:val="none"/>
         </w:rPr>
       </w:pPr>
+      <w:hyperlink r:id="rId5" w:history="1">
+        <w:r>
+          <w:rPr>
+            <w:rStyle w:val="Hyperlink"/>
+          </w:rPr>
+          <w:t>https://stackoverflow.com/questions/10406130/check-if-something-is-not-in-a-list-in-python</w:t>
+        </w:r>
+      </w:hyperlink>
+    </w:p>
+    <w:p>
+      <w:pPr>
+        <w:pStyle w:val="ListParagraph"/>
+        <w:numPr>
+          <w:ilvl w:val="1"/>
+          <w:numId w:val="3"/>
+        </w:numPr>
+        <w:spacing w:line="256" w:lineRule="auto"/>
+        <w:rPr>
+          <w:rStyle w:val="Hyperlink"/>
+          <w:color w:val="auto"/>
+          <w:u w:val="none"/>
+        </w:rPr>
+      </w:pPr>
+      <w:hyperlink r:id="rId6" w:history="1">
+        <w:r>
+          <w:rPr>
+            <w:rStyle w:val="Hyperlink"/>
+          </w:rPr>
+          <w:t>https://www.datacamp.com/community/tutorials/python-list-methods?utm_source=adwords_ppc&amp;utm_campaignid=1565261270&amp;utm_adgroupid=67750485268&amp;utm_device=c&amp;utm_keyword=&amp;utm_matchtype=b&amp;utm_network=g&amp;utm_adpostion=&amp;utm_creative=295208661502&amp;utm_targetid=aud-517318241987:dsa-429603003980&amp;utm_loc_interest_ms=&amp;utm_loc_physical_ms=9031238&amp;gclid=CjwKCAiAxeX_BRASEiwAc1QdkVQl6aS2ZMJ5fbBpEHeS1Kiuv_UZXj_o1J4ptqJ7cH44B6Ri17FKCRoCkd8QAvD_BwE</w:t>
+        </w:r>
+      </w:hyperlink>
+    </w:p>
+    <w:p>
+      <w:pPr>
+        <w:pStyle w:val="ListParagraph"/>
+        <w:numPr>
+          <w:ilvl w:val="1"/>
+          <w:numId w:val="3"/>
+        </w:numPr>
+        <w:spacing w:line="256" w:lineRule="auto"/>
+        <w:rPr>
+          <w:rStyle w:val="Hyperlink"/>
+          <w:color w:val="auto"/>
+          <w:u w:val="none"/>
+        </w:rPr>
+      </w:pPr>
+      <w:hyperlink r:id="rId7" w:history="1">
+        <w:r>
+          <w:rPr>
+            <w:rStyle w:val="Hyperlink"/>
+          </w:rPr>
+          <w:t>https://stackoverflow.com/questions/46965192/python-how-can-i-find-difference-between-two-rows-of-same-column-using-loop-in</w:t>
+        </w:r>
+      </w:hyperlink>
+      <w:r>
+        <w:rPr>
+          <w:rStyle w:val="Hyperlink"/>
+          <w:color w:val="auto"/>
+          <w:u w:val="none"/>
+        </w:rPr>
+        <w:t xml:space="preserve"> </w:t>
+      </w:r>
     </w:p>
     <w:p>
       <w:pPr>
         <w:pStyle w:val="ListParagraph"/>
         <w:numPr>
           <w:ilvl w:val="0"/>
-          <w:numId w:val="1"/>
-        </w:numPr>
+          <w:numId w:val="3"/>
+        </w:numPr>
+        <w:spacing w:line="256" w:lineRule="auto"/>
       </w:pPr>
       <w:r>
         <w:t>Collaborations</w:t>
@@ -45,8 +110,9 @@
         <w:pStyle w:val="ListParagraph"/>
         <w:numPr>
           <w:ilvl w:val="1"/>
-          <w:numId w:val="1"/>
-        </w:numPr>
+          <w:numId w:val="3"/>
+        </w:numPr>
+        <w:spacing w:line="256" w:lineRule="auto"/>
       </w:pPr>
     </w:p>
     <w:p>
@@ -54,8 +120,9 @@
         <w:pStyle w:val="ListParagraph"/>
         <w:numPr>
           <w:ilvl w:val="0"/>
-          <w:numId w:val="1"/>
-        </w:numPr>
+          <w:numId w:val="3"/>
+        </w:numPr>
+        <w:spacing w:line="256" w:lineRule="auto"/>
       </w:pPr>
       <w:r>
         <w:t>Thoughts</w:t>
@@ -66,8 +133,9 @@
         <w:pStyle w:val="ListParagraph"/>
         <w:numPr>
           <w:ilvl w:val="1"/>
-          <w:numId w:val="1"/>
-        </w:numPr>
+          <w:numId w:val="3"/>
+        </w:numPr>
+        <w:spacing w:line="256" w:lineRule="auto"/>
       </w:pPr>
       <w:r>
         <w:t>What is being asked?</w:t>
@@ -78,56 +146,297 @@
         <w:pStyle w:val="ListParagraph"/>
         <w:numPr>
           <w:ilvl w:val="2"/>
-          <w:numId w:val="1"/>
-        </w:numPr>
-      </w:pPr>
-      <w:r>
-        <w:t>Make a repo and clone it locally</w:t>
-      </w:r>
-    </w:p>
-    <w:p>
-      <w:pPr>
-        <w:pStyle w:val="ListParagraph"/>
-        <w:numPr>
-          <w:ilvl w:val="3"/>
-          <w:numId w:val="1"/>
-        </w:numPr>
-      </w:pPr>
-      <w:r>
-        <w:t>This will require a syncing with bash</w:t>
-      </w:r>
-    </w:p>
-    <w:p>
-      <w:pPr>
-        <w:pStyle w:val="ListParagraph"/>
-        <w:numPr>
-          <w:ilvl w:val="3"/>
-          <w:numId w:val="1"/>
-        </w:numPr>
-      </w:pPr>
-    </w:p>
-    <w:p>
-      <w:pPr>
-        <w:pStyle w:val="ListParagraph"/>
-        <w:numPr>
-          <w:ilvl w:val="1"/>
-          <w:numId w:val="1"/>
-        </w:numPr>
-      </w:pPr>
-      <w:r>
-        <w:t>Pseudocode</w:t>
-      </w:r>
-    </w:p>
-    <w:p>
-      <w:pPr>
-        <w:pStyle w:val="ListParagraph"/>
-        <w:numPr>
-          <w:ilvl w:val="2"/>
-          <w:numId w:val="1"/>
-        </w:numPr>
-      </w:pPr>
+          <w:numId w:val="3"/>
+        </w:numPr>
+        <w:spacing w:line="256" w:lineRule="auto"/>
+      </w:pPr>
+      <w:r>
+        <w:t>Make a repo</w:t>
+      </w:r>
+      <w:r>
+        <w:t>sitory</w:t>
+      </w:r>
       <w:bookmarkStart w:id="0" w:name="_GoBack"/>
       <w:bookmarkEnd w:id="0"/>
+      <w:r>
+        <w:t xml:space="preserve"> and clone it locally</w:t>
+      </w:r>
+    </w:p>
+    <w:p>
+      <w:pPr>
+        <w:pStyle w:val="ListParagraph"/>
+        <w:numPr>
+          <w:ilvl w:val="3"/>
+          <w:numId w:val="3"/>
+        </w:numPr>
+        <w:spacing w:line="256" w:lineRule="auto"/>
+      </w:pPr>
+      <w:r>
+        <w:t>This will require a syncing with bash</w:t>
+      </w:r>
+    </w:p>
+    <w:p>
+      <w:pPr>
+        <w:pStyle w:val="ListParagraph"/>
+        <w:numPr>
+          <w:ilvl w:val="2"/>
+          <w:numId w:val="3"/>
+        </w:numPr>
+        <w:spacing w:line="256" w:lineRule="auto"/>
+      </w:pPr>
+      <w:r>
+        <w:t>Read in files</w:t>
+      </w:r>
+    </w:p>
+    <w:p>
+      <w:pPr>
+        <w:pStyle w:val="ListParagraph"/>
+        <w:numPr>
+          <w:ilvl w:val="3"/>
+          <w:numId w:val="3"/>
+        </w:numPr>
+        <w:spacing w:line="256" w:lineRule="auto"/>
+      </w:pPr>
+      <w:r>
+        <w:t>Make sure this is done from a local repo that’s synced to GitHub so it’ll be replicable</w:t>
+      </w:r>
+    </w:p>
+    <w:p>
+      <w:pPr>
+        <w:pStyle w:val="ListParagraph"/>
+        <w:numPr>
+          <w:ilvl w:val="2"/>
+          <w:numId w:val="3"/>
+        </w:numPr>
+        <w:spacing w:line="256" w:lineRule="auto"/>
+      </w:pPr>
+      <w:r>
+        <w:t>Return the number of unique values in the first column</w:t>
+      </w:r>
+    </w:p>
+    <w:p>
+      <w:pPr>
+        <w:pStyle w:val="ListParagraph"/>
+        <w:numPr>
+          <w:ilvl w:val="2"/>
+          <w:numId w:val="3"/>
+        </w:numPr>
+        <w:spacing w:line="256" w:lineRule="auto"/>
+      </w:pPr>
+      <w:r>
+        <w:t>Return the average change in the first column</w:t>
+      </w:r>
+    </w:p>
+    <w:p>
+      <w:pPr>
+        <w:pStyle w:val="ListParagraph"/>
+        <w:numPr>
+          <w:ilvl w:val="1"/>
+          <w:numId w:val="3"/>
+        </w:numPr>
+        <w:spacing w:line="256" w:lineRule="auto"/>
+      </w:pPr>
+      <w:r>
+        <w:t>Pseudocode</w:t>
+      </w:r>
+    </w:p>
+    <w:p>
+      <w:pPr>
+        <w:pStyle w:val="ListParagraph"/>
+        <w:numPr>
+          <w:ilvl w:val="2"/>
+          <w:numId w:val="3"/>
+        </w:numPr>
+        <w:spacing w:line="256" w:lineRule="auto"/>
+      </w:pPr>
+      <w:r>
+        <w:t>Unique values in a list. There are two possible solutions:</w:t>
+      </w:r>
+    </w:p>
+    <w:p>
+      <w:pPr>
+        <w:pStyle w:val="ListParagraph"/>
+        <w:numPr>
+          <w:ilvl w:val="3"/>
+          <w:numId w:val="3"/>
+        </w:numPr>
+        <w:spacing w:line="256" w:lineRule="auto"/>
+      </w:pPr>
+      <w:r>
+        <w:t>There exists a function that dedupes the values in a column and we can then take the length of the that column/list</w:t>
+      </w:r>
+    </w:p>
+    <w:p>
+      <w:pPr>
+        <w:pStyle w:val="ListParagraph"/>
+        <w:numPr>
+          <w:ilvl w:val="4"/>
+          <w:numId w:val="3"/>
+        </w:numPr>
+        <w:spacing w:line="256" w:lineRule="auto"/>
+      </w:pPr>
+      <w:r>
+        <w:t>Looks like Pandas can do this easily… come back to this option later</w:t>
+      </w:r>
+    </w:p>
+    <w:p>
+      <w:pPr>
+        <w:pStyle w:val="ListParagraph"/>
+        <w:numPr>
+          <w:ilvl w:val="3"/>
+          <w:numId w:val="3"/>
+        </w:numPr>
+        <w:spacing w:line="256" w:lineRule="auto"/>
+      </w:pPr>
+      <w:r>
+        <w:t>Loop through each row</w:t>
+      </w:r>
+    </w:p>
+    <w:p>
+      <w:pPr>
+        <w:pStyle w:val="ListParagraph"/>
+        <w:numPr>
+          <w:ilvl w:val="4"/>
+          <w:numId w:val="3"/>
+        </w:numPr>
+        <w:spacing w:line="256" w:lineRule="auto"/>
+      </w:pPr>
+      <w:r>
+        <w:t>Add the date value to a running list if it meets the following condition</w:t>
+      </w:r>
+    </w:p>
+    <w:p>
+      <w:pPr>
+        <w:pStyle w:val="ListParagraph"/>
+        <w:numPr>
+          <w:ilvl w:val="5"/>
+          <w:numId w:val="3"/>
+        </w:numPr>
+        <w:spacing w:line="256" w:lineRule="auto"/>
+      </w:pPr>
+      <w:r>
+        <w:t>Date NOT IN RunningList</w:t>
+      </w:r>
+    </w:p>
+    <w:p>
+      <w:pPr>
+        <w:pStyle w:val="ListParagraph"/>
+        <w:numPr>
+          <w:ilvl w:val="4"/>
+          <w:numId w:val="3"/>
+        </w:numPr>
+        <w:spacing w:line="256" w:lineRule="auto"/>
+      </w:pPr>
+      <w:r>
+        <w:t>If the condition is met, append that value to the list</w:t>
+      </w:r>
+    </w:p>
+    <w:p>
+      <w:pPr>
+        <w:pStyle w:val="ListParagraph"/>
+        <w:numPr>
+          <w:ilvl w:val="4"/>
+          <w:numId w:val="3"/>
+        </w:numPr>
+        <w:spacing w:line="256" w:lineRule="auto"/>
+      </w:pPr>
+      <w:r>
+        <w:t>Finally, use len() to output the number of unique values in the list</w:t>
+      </w:r>
+    </w:p>
+    <w:p>
+      <w:pPr>
+        <w:pStyle w:val="ListParagraph"/>
+        <w:numPr>
+          <w:ilvl w:val="2"/>
+          <w:numId w:val="3"/>
+        </w:numPr>
+        <w:spacing w:line="256" w:lineRule="auto"/>
+      </w:pPr>
+      <w:r>
+        <w:t>Average change</w:t>
+      </w:r>
+    </w:p>
+    <w:p>
+      <w:pPr>
+        <w:pStyle w:val="ListParagraph"/>
+        <w:numPr>
+          <w:ilvl w:val="3"/>
+          <w:numId w:val="3"/>
+        </w:numPr>
+        <w:spacing w:line="256" w:lineRule="auto"/>
+      </w:pPr>
+      <w:r>
+        <w:t>Calculate the difference and store them in a list</w:t>
+      </w:r>
+    </w:p>
+    <w:p>
+      <w:pPr>
+        <w:pStyle w:val="ListParagraph"/>
+        <w:numPr>
+          <w:ilvl w:val="3"/>
+          <w:numId w:val="3"/>
+        </w:numPr>
+        <w:spacing w:line="256" w:lineRule="auto"/>
+      </w:pPr>
+      <w:r>
+        <w:t>Then divide by the length of that list. This should be one less than number of differences which should be one less than the number of months (86).</w:t>
+      </w:r>
+    </w:p>
+    <w:p>
+      <w:pPr>
+        <w:pStyle w:val="ListParagraph"/>
+        <w:numPr>
+          <w:ilvl w:val="3"/>
+          <w:numId w:val="3"/>
+        </w:numPr>
+        <w:spacing w:line="256" w:lineRule="auto"/>
+      </w:pPr>
+      <w:r>
+        <w:t>Loop through each row</w:t>
+      </w:r>
+    </w:p>
+    <w:p>
+      <w:pPr>
+        <w:pStyle w:val="ListParagraph"/>
+        <w:numPr>
+          <w:ilvl w:val="4"/>
+          <w:numId w:val="3"/>
+        </w:numPr>
+        <w:spacing w:line="256" w:lineRule="auto"/>
+      </w:pPr>
+      <w:r>
+        <w:t>Take the “row” and find a way to use “row” + 1 to perform the calculation: ROW[“row” + 1] - ROW</w:t>
+      </w:r>
+      <w:r>
+        <w:t>[“row”]</w:t>
+      </w:r>
+    </w:p>
+    <w:p>
+      <w:pPr>
+        <w:pStyle w:val="ListParagraph"/>
+        <w:numPr>
+          <w:ilvl w:val="4"/>
+          <w:numId w:val="3"/>
+        </w:numPr>
+        <w:spacing w:line="256" w:lineRule="auto"/>
+      </w:pPr>
+      <w:r>
+        <w:t>Then we add that into a tracking list</w:t>
+      </w:r>
+    </w:p>
+    <w:p>
+      <w:pPr>
+        <w:pStyle w:val="ListParagraph"/>
+        <w:numPr>
+          <w:ilvl w:val="5"/>
+          <w:numId w:val="3"/>
+        </w:numPr>
+        <w:spacing w:line="256" w:lineRule="auto"/>
+      </w:pPr>
+      <w:r>
+        <w:t>This should only run under the condition if ROW[“row” + 1] exists</w:t>
+      </w:r>
     </w:p>
     <w:sectPr>
       <w:pgSz w:w="12240" w:h="15840"/>
@@ -408,6 +717,18 @@
   </w:num>
   <w:num w:numId="2">
     <w:abstractNumId w:val="0"/>
+  </w:num>
+  <w:num w:numId="3">
+    <w:abstractNumId w:val="1"/>
+    <w:lvlOverride w:ilvl="0"/>
+    <w:lvlOverride w:ilvl="1"/>
+    <w:lvlOverride w:ilvl="2"/>
+    <w:lvlOverride w:ilvl="3"/>
+    <w:lvlOverride w:ilvl="4"/>
+    <w:lvlOverride w:ilvl="5"/>
+    <w:lvlOverride w:ilvl="6"/>
+    <w:lvlOverride w:ilvl="7"/>
+    <w:lvlOverride w:ilvl="8"/>
   </w:num>
 </w:numbering>
 </file>

</xml_diff>